<commit_message>
new- sensitivity analysis file
</commit_message>
<xml_diff>
--- a/model_info/Table of costs and probabilities03302020.docx
+++ b/model_info/Table of costs and probabilities03302020.docx
@@ -7206,17 +7206,7 @@
                 <w:sz w:val="24"/>
                 <w:szCs w:val="24"/>
               </w:rPr>
-              <w:t>11</w:t>
-            </w:r>
-            <w:bookmarkStart w:id="0" w:name="_GoBack"/>
-            <w:bookmarkEnd w:id="0"/>
-            <w:r>
-              <w:rPr>
-                <w:rFonts w:ascii="Arial" w:hAnsi="Arial" w:cs="Arial"/>
-                <w:sz w:val="24"/>
-                <w:szCs w:val="24"/>
-              </w:rPr>
-              <w:t>1.5</w:t>
+              <w:t>111.5</w:t>
             </w:r>
           </w:p>
         </w:tc>
@@ -16092,6 +16082,8 @@
               </w:rPr>
               <w:t>3 months</w:t>
             </w:r>
+            <w:bookmarkStart w:id="0" w:name="_GoBack"/>
+            <w:bookmarkEnd w:id="0"/>
           </w:p>
         </w:tc>
         <w:tc>
@@ -47577,7 +47569,7 @@
         <w:tab/>
         <w:t xml:space="preserve">Health, United States, 2014 With Special Feature on Adults Aged 55-64 May 2015 [03.18.2020]. Available from: </w:t>
       </w:r>
-      <w:hyperlink r:id="rId6" w:history="1">
+      <w:hyperlink r:id="rId6" w:anchor="085" w:history="1">
         <w:r>
           <w:rPr>
             <w:rStyle w:val="Hyperlink"/>
@@ -48746,6 +48738,7 @@
   <w:style w:type="character" w:default="1" w:styleId="DefaultParagraphFont">
     <w:name w:val="Default Paragraph Font"/>
     <w:uiPriority w:val="1"/>
+    <w:semiHidden/>
     <w:unhideWhenUsed/>
   </w:style>
   <w:style w:type="table" w:default="1" w:styleId="TableNormal">

</xml_diff>